<commit_message>
User guide moved and updated
</commit_message>
<xml_diff>
--- a/schedule/static/schedule/UserGuide.docx
+++ b/schedule/static/schedule/UserGuide.docx
@@ -29,7 +29,19 @@
         <w:t>.</w:t>
       </w:r>
       <w:r>
-        <w:t xml:space="preserve"> It enables to building of a typical schedule – with activities and dependencies, however in addition the user can add a location and a climatic activity type to each activity. This will enable the calculation of a weather affected duration for each activity.</w:t>
+        <w:t xml:space="preserve"> It enables to building of a typical schedule – with activities and dependencies, however in addition the user can add a location and a climatic activity type to each activity. This </w:t>
+      </w:r>
+      <w:r>
+        <w:t>then allows for</w:t>
+      </w:r>
+      <w:r>
+        <w:t xml:space="preserve"> the calculation of a weather affected duration for each </w:t>
+      </w:r>
+      <w:r>
+        <w:t xml:space="preserve">construction </w:t>
+      </w:r>
+      <w:r>
+        <w:t>activity.</w:t>
       </w:r>
     </w:p>
     <w:p>
@@ -51,21 +63,49 @@
       </w:r>
     </w:p>
     <w:p>
+      <w:pPr>
+        <w:pStyle w:val="ListParagraph"/>
+        <w:numPr>
+          <w:ilvl w:val="0"/>
+          <w:numId w:val="1"/>
+        </w:numPr>
+      </w:pPr>
       <w:r>
         <w:t>Create a new schedule</w:t>
       </w:r>
     </w:p>
     <w:p>
+      <w:pPr>
+        <w:pStyle w:val="ListParagraph"/>
+        <w:numPr>
+          <w:ilvl w:val="0"/>
+          <w:numId w:val="1"/>
+        </w:numPr>
+      </w:pPr>
       <w:r>
         <w:t>Create the construction locations</w:t>
       </w:r>
     </w:p>
     <w:p>
+      <w:pPr>
+        <w:pStyle w:val="ListParagraph"/>
+        <w:numPr>
+          <w:ilvl w:val="0"/>
+          <w:numId w:val="1"/>
+        </w:numPr>
+      </w:pPr>
       <w:r>
         <w:t>Create the activities, setting the location of each one</w:t>
       </w:r>
     </w:p>
     <w:p>
+      <w:pPr>
+        <w:pStyle w:val="ListParagraph"/>
+        <w:numPr>
+          <w:ilvl w:val="0"/>
+          <w:numId w:val="1"/>
+        </w:numPr>
+      </w:pPr>
       <w:r>
         <w:t xml:space="preserve">Create </w:t>
       </w:r>
@@ -102,7 +142,7 @@
                     <pic:cNvPicPr/>
                   </pic:nvPicPr>
                   <pic:blipFill>
-                    <a:blip r:embed="rId4"/>
+                    <a:blip r:embed="rId5"/>
                     <a:stretch>
                       <a:fillRect/>
                     </a:stretch>
@@ -167,19 +207,7 @@
         <w:t xml:space="preserve">to </w:t>
       </w:r>
       <w:r>
-        <w:t>select the working days that the construction will take place</w:t>
-      </w:r>
-      <w:r>
-        <w:t xml:space="preserve">, only these days will be counted when </w:t>
-      </w:r>
-      <w:r>
-        <w:t xml:space="preserve">activity </w:t>
-      </w:r>
-      <w:r>
-        <w:t>durations are being calculated</w:t>
-      </w:r>
-      <w:r>
-        <w:t>.</w:t>
+        <w:t>select the working days that the construction will take place.</w:t>
       </w:r>
     </w:p>
     <w:p>
@@ -193,15 +221,7 @@
         <w:t xml:space="preserve"> </w:t>
       </w:r>
       <w:r>
-        <w:t xml:space="preserve">They </w:t>
-      </w:r>
-      <w:proofErr w:type="gramStart"/>
-      <w:r>
-        <w:t>following</w:t>
-      </w:r>
-      <w:proofErr w:type="gramEnd"/>
-      <w:r>
-        <w:t xml:space="preserve"> sections will cover th</w:t>
+        <w:t>The following sections will cover th</w:t>
       </w:r>
       <w:r>
         <w:t>ese screens.</w:t>
@@ -209,10 +229,26 @@
     </w:p>
     <w:p>
       <w:pPr>
-        <w:pStyle w:val="Heading2"/>
-      </w:pPr>
-      <w:r>
-        <w:lastRenderedPageBreak/>
+        <w:pStyle w:val="Heading4"/>
+        <w:rPr>
+          <w:rStyle w:val="Emphasis"/>
+          <w:color w:val="000000" w:themeColor="text1"/>
+          <w14:shadow w14:blurRad="38100" w14:dist="19050" w14:dir="2700000" w14:sx="100000" w14:sy="100000" w14:kx="0" w14:ky="0" w14:algn="tl">
+            <w14:schemeClr w14:val="dk1">
+              <w14:alpha w14:val="60000"/>
+            </w14:schemeClr>
+          </w14:shadow>
+          <w14:textOutline w14:w="0" w14:cap="flat" w14:cmpd="sng" w14:algn="ctr">
+            <w14:noFill/>
+            <w14:prstDash w14:val="solid"/>
+            <w14:round/>
+          </w14:textOutline>
+        </w:rPr>
+      </w:pPr>
+      <w:r>
+        <w:rPr>
+          <w:rStyle w:val="Emphasis"/>
+        </w:rPr>
         <w:t>Project Status</w:t>
       </w:r>
     </w:p>
@@ -300,6 +336,7 @@
           <w:sz w:val="22"/>
           <w:szCs w:val="22"/>
         </w:rPr>
+        <w:lastRenderedPageBreak/>
         <w:t>"Complete", will mean all the durations are actual so they will not be extended.</w:t>
       </w:r>
     </w:p>
@@ -371,7 +408,7 @@
                     <pic:cNvPicPr/>
                   </pic:nvPicPr>
                   <pic:blipFill>
-                    <a:blip r:embed="rId5"/>
+                    <a:blip r:embed="rId6"/>
                     <a:stretch>
                       <a:fillRect/>
                     </a:stretch>
@@ -435,6 +472,9 @@
       </w:r>
       <w:proofErr w:type="gramEnd"/>
       <w:r>
+        <w:t xml:space="preserve"> and a new schedule can be calculated</w:t>
+      </w:r>
+      <w:r>
         <w:t>.</w:t>
       </w:r>
     </w:p>
@@ -445,6 +485,8 @@
       <w:r>
         <w:t>Activities</w:t>
       </w:r>
+      <w:bookmarkStart w:id="0" w:name="_GoBack"/>
+      <w:bookmarkEnd w:id="0"/>
     </w:p>
     <w:p>
       <w:r>
@@ -474,7 +516,7 @@
                     <pic:cNvPicPr/>
                   </pic:nvPicPr>
                   <pic:blipFill>
-                    <a:blip r:embed="rId6"/>
+                    <a:blip r:embed="rId7"/>
                     <a:stretch>
                       <a:fillRect/>
                     </a:stretch>
@@ -524,7 +566,19 @@
     </w:p>
     <w:p>
       <w:r>
-        <w:t xml:space="preserve">Enter a name and duration using whole numbers. </w:t>
+        <w:t xml:space="preserve">Enter a name and duration </w:t>
+      </w:r>
+      <w:r>
+        <w:t xml:space="preserve">(in </w:t>
+      </w:r>
+      <w:r>
+        <w:t>whole numbers</w:t>
+      </w:r>
+      <w:r>
+        <w:t>)</w:t>
+      </w:r>
+      <w:r>
+        <w:t xml:space="preserve">. </w:t>
       </w:r>
     </w:p>
     <w:p>
@@ -598,7 +652,7 @@
         <w:pStyle w:val="NoSpacing"/>
       </w:pPr>
       <w:r>
-        <w:t>Unassigned will mean that they activity will not be extended when the report is calculated. It may be used for activities such as indoor work.</w:t>
+        <w:t>Unassigned will mean that the activity will not be extended when the report is calculated. It may be used for activities such as indoor work.</w:t>
       </w:r>
     </w:p>
     <w:p>
@@ -611,7 +665,13 @@
         <w:pStyle w:val="NoSpacing"/>
       </w:pPr>
       <w:r>
-        <w:t xml:space="preserve">Finally choose the location there this activity will take place. </w:t>
+        <w:t xml:space="preserve">Finally choose the location </w:t>
+      </w:r>
+      <w:r>
+        <w:t>w</w:t>
+      </w:r>
+      <w:r>
+        <w:t xml:space="preserve">here this activity will take place. </w:t>
       </w:r>
     </w:p>
     <w:p>
@@ -624,8 +684,37 @@
         <w:pStyle w:val="NoSpacing"/>
       </w:pPr>
       <w:r>
-        <w:t>These last to fields will dictate how this activity will be affected by the weather and how much its duration will be extended when the report is run.</w:t>
-      </w:r>
+        <w:t>These last t</w:t>
+      </w:r>
+      <w:r>
+        <w:t>w</w:t>
+      </w:r>
+      <w:r>
+        <w:t xml:space="preserve">o fields will dictate how </w:t>
+      </w:r>
+      <w:r>
+        <w:t>the</w:t>
+      </w:r>
+      <w:r>
+        <w:t xml:space="preserve"> activity will be affected by the weather and how much its duration will be extended when the report</w:t>
+      </w:r>
+      <w:r>
+        <w:t>s</w:t>
+      </w:r>
+      <w:r>
+        <w:t xml:space="preserve"> </w:t>
+      </w:r>
+      <w:r>
+        <w:t>are</w:t>
+      </w:r>
+      <w:r>
+        <w:t xml:space="preserve"> run.</w:t>
+      </w:r>
+    </w:p>
+    <w:p>
+      <w:pPr>
+        <w:pStyle w:val="NoSpacing"/>
+      </w:pPr>
     </w:p>
     <w:p>
       <w:pPr>
@@ -668,7 +757,7 @@
                     <pic:cNvPicPr/>
                   </pic:nvPicPr>
                   <pic:blipFill>
-                    <a:blip r:embed="rId7"/>
+                    <a:blip r:embed="rId8"/>
                     <a:stretch>
                       <a:fillRect/>
                     </a:stretch>
@@ -744,7 +833,13 @@
     </w:p>
     <w:p>
       <w:r>
-        <w:t>Time lag is an offset from the Dependency Type position in whole day</w:t>
+        <w:t xml:space="preserve">Time lag is an offset from the </w:t>
+      </w:r>
+      <w:r>
+        <w:t>above</w:t>
+      </w:r>
+      <w:r>
+        <w:t xml:space="preserve"> position in whole day</w:t>
       </w:r>
       <w:r>
         <w:t>s</w:t>
@@ -826,7 +921,7 @@
                     <pic:cNvPicPr/>
                   </pic:nvPicPr>
                   <pic:blipFill>
-                    <a:blip r:embed="rId8"/>
+                    <a:blip r:embed="rId9"/>
                     <a:stretch>
                       <a:fillRect/>
                     </a:stretch>
@@ -895,32 +990,38 @@
     </w:p>
     <w:p>
       <w:r>
+        <w:t>Backwards reverses this process and calculate the estimates from an already built project.</w:t>
+      </w:r>
+    </w:p>
+    <w:p>
+      <w:pPr>
+        <w:pStyle w:val="Heading2"/>
+      </w:pPr>
+      <w:r>
+        <w:t>Gantt Chart</w:t>
+      </w:r>
+    </w:p>
+    <w:p>
+      <w:r>
+        <w:t>This shows a view of the planned and weather affected</w:t>
+      </w:r>
+      <w:r>
+        <w:t xml:space="preserve"> (actual)</w:t>
+      </w:r>
+      <w:r>
+        <w:t xml:space="preserve"> construction schedule.</w:t>
+      </w:r>
+    </w:p>
+    <w:p>
+      <w:r>
         <w:lastRenderedPageBreak/>
-        <w:t>Backwards reverses this process and calculate the estimates from an already built project.</w:t>
-      </w:r>
-    </w:p>
-    <w:p>
-      <w:pPr>
-        <w:pStyle w:val="Heading2"/>
-      </w:pPr>
-      <w:r>
-        <w:t>Gantt Chart</w:t>
-      </w:r>
-    </w:p>
-    <w:p>
-      <w:r>
-        <w:t>This shows a view of the planned and weather affected</w:t>
-      </w:r>
-      <w:r>
-        <w:t xml:space="preserve"> (actual)</w:t>
-      </w:r>
-      <w:r>
-        <w:t xml:space="preserve"> construction schedule.</w:t>
-      </w:r>
-    </w:p>
-    <w:p>
-      <w:r>
-        <w:t>Switch between these two views of the schedule (Actual or Planned) via the ratio buttons at the top of the report.</w:t>
+        <w:t>Switch between these two views of the schedule via the ra</w:t>
+      </w:r>
+      <w:r>
+        <w:t>d</w:t>
+      </w:r>
+      <w:r>
+        <w:t>io buttons at the top of the report.</w:t>
       </w:r>
     </w:p>
     <w:p>
@@ -1093,7 +1194,7 @@
                     <pic:cNvPicPr/>
                   </pic:nvPicPr>
                   <pic:blipFill>
-                    <a:blip r:embed="rId9"/>
+                    <a:blip r:embed="rId10"/>
                     <a:stretch>
                       <a:fillRect/>
                     </a:stretch>
@@ -1165,7 +1266,7 @@
         <w:t>This report uses the weather aware algorithm to calculate the project duration however with random variations</w:t>
       </w:r>
       <w:r>
-        <w:t xml:space="preserve"> that potentially that effect the duration of each activity</w:t>
+        <w:t xml:space="preserve"> that that effect the duration of each activity</w:t>
       </w:r>
       <w:r>
         <w:t xml:space="preserve">, this stochastic report is run 1000 times and the varying project lengths are </w:t>
@@ -1188,10 +1289,7 @@
         <w:t xml:space="preserve">The reversed version of this report is the same however it runs the reversed schedule for each of the 1000 runs. </w:t>
       </w:r>
     </w:p>
-    <w:p>
-      <w:bookmarkStart w:id="0" w:name="_GoBack"/>
-      <w:bookmarkEnd w:id="0"/>
-    </w:p>
+    <w:p/>
     <w:p>
       <w:r>
         <w:rPr>
@@ -1214,7 +1312,7 @@
                     <pic:cNvPicPr/>
                   </pic:nvPicPr>
                   <pic:blipFill>
-                    <a:blip r:embed="rId10"/>
+                    <a:blip r:embed="rId11"/>
                     <a:stretch>
                       <a:fillRect/>
                     </a:stretch>
@@ -1272,7 +1370,7 @@
     </w:p>
     <w:p>
       <w:r>
-        <w:t>This report generates the weather aware schedule duration for a series of reports that start on every day of the year. The durations are then plotted against the day of year to enable to the analysis of an ideal project start date.</w:t>
+        <w:t>This report generates the weather aware schedule duration for a series of reports that start on every day of the year. The durations are then plotted against the day of year to enable the analysis of an ideal project start date.</w:t>
       </w:r>
     </w:p>
     <w:p>
@@ -1296,7 +1394,7 @@
                     <pic:cNvPicPr/>
                   </pic:nvPicPr>
                   <pic:blipFill>
-                    <a:blip r:embed="rId11"/>
+                    <a:blip r:embed="rId12"/>
                     <a:stretch>
                       <a:fillRect/>
                     </a:stretch>
@@ -1354,6 +1452,127 @@
     </w:sectPr>
   </w:body>
 </w:document>
+</file>
+
+<file path=word/numbering.xml><?xml version="1.0" encoding="utf-8"?>
+<w:numbering xmlns:wpc="http://schemas.microsoft.com/office/word/2010/wordprocessingCanvas" xmlns:cx="http://schemas.microsoft.com/office/drawing/2014/chartex" xmlns:cx1="http://schemas.microsoft.com/office/drawing/2015/9/8/chartex" xmlns:cx2="http://schemas.microsoft.com/office/drawing/2015/10/21/chartex" xmlns:cx3="http://schemas.microsoft.com/office/drawing/2016/5/9/chartex" xmlns:cx4="http://schemas.microsoft.com/office/drawing/2016/5/10/chartex" xmlns:cx5="http://schemas.microsoft.com/office/drawing/2016/5/11/chartex" xmlns:cx6="http://schemas.microsoft.com/office/drawing/2016/5/12/chartex" xmlns:cx7="http://schemas.microsoft.com/office/drawing/2016/5/13/chartex" xmlns:cx8="http://schemas.microsoft.com/office/drawing/2016/5/14/chartex" xmlns:mc="http://schemas.openxmlformats.org/markup-compatibility/2006" xmlns:aink="http://schemas.microsoft.com/office/drawing/2016/ink" xmlns:am3d="http://schemas.microsoft.com/office/drawing/2017/model3d" xmlns:o="urn:schemas-microsoft-com:office:office" xmlns:r="http://schemas.openxmlformats.org/officeDocument/2006/relationships" xmlns:m="http://schemas.openxmlformats.org/officeDocument/2006/math" xmlns:v="urn:schemas-microsoft-com:vml" xmlns:wp14="http://schemas.microsoft.com/office/word/2010/wordprocessingDrawing" xmlns:wp="http://schemas.openxmlformats.org/drawingml/2006/wordprocessingDrawing" xmlns:w10="urn:schemas-microsoft-com:office:word" xmlns:w="http://schemas.openxmlformats.org/wordprocessingml/2006/main" xmlns:w14="http://schemas.microsoft.com/office/word/2010/wordml" xmlns:w15="http://schemas.microsoft.com/office/word/2012/wordml" xmlns:w16cid="http://schemas.microsoft.com/office/word/2016/wordml/cid" xmlns:w16se="http://schemas.microsoft.com/office/word/2015/wordml/symex" xmlns:wpg="http://schemas.microsoft.com/office/word/2010/wordprocessingGroup" xmlns:wpi="http://schemas.microsoft.com/office/word/2010/wordprocessingInk" xmlns:wne="http://schemas.microsoft.com/office/word/2006/wordml" xmlns:wps="http://schemas.microsoft.com/office/word/2010/wordprocessingShape" mc:Ignorable="w14 w15 w16se w16cid wp14">
+  <w:abstractNum w:abstractNumId="0" w15:restartNumberingAfterBreak="0">
+    <w:nsid w:val="368B27E0"/>
+    <w:multiLevelType w:val="hybridMultilevel"/>
+    <w:tmpl w:val="EABE0BD0"/>
+    <w:lvl w:ilvl="0" w:tplc="08090001">
+      <w:start w:val="1"/>
+      <w:numFmt w:val="bullet"/>
+      <w:lvlText w:val=""/>
+      <w:lvlJc w:val="left"/>
+      <w:pPr>
+        <w:ind w:left="720" w:hanging="360"/>
+      </w:pPr>
+      <w:rPr>
+        <w:rFonts w:ascii="Symbol" w:hAnsi="Symbol" w:hint="default"/>
+      </w:rPr>
+    </w:lvl>
+    <w:lvl w:ilvl="1" w:tplc="08090003" w:tentative="1">
+      <w:start w:val="1"/>
+      <w:numFmt w:val="bullet"/>
+      <w:lvlText w:val="o"/>
+      <w:lvlJc w:val="left"/>
+      <w:pPr>
+        <w:ind w:left="1440" w:hanging="360"/>
+      </w:pPr>
+      <w:rPr>
+        <w:rFonts w:ascii="Courier New" w:hAnsi="Courier New" w:cs="Courier New" w:hint="default"/>
+      </w:rPr>
+    </w:lvl>
+    <w:lvl w:ilvl="2" w:tplc="08090005" w:tentative="1">
+      <w:start w:val="1"/>
+      <w:numFmt w:val="bullet"/>
+      <w:lvlText w:val=""/>
+      <w:lvlJc w:val="left"/>
+      <w:pPr>
+        <w:ind w:left="2160" w:hanging="360"/>
+      </w:pPr>
+      <w:rPr>
+        <w:rFonts w:ascii="Wingdings" w:hAnsi="Wingdings" w:hint="default"/>
+      </w:rPr>
+    </w:lvl>
+    <w:lvl w:ilvl="3" w:tplc="08090001" w:tentative="1">
+      <w:start w:val="1"/>
+      <w:numFmt w:val="bullet"/>
+      <w:lvlText w:val=""/>
+      <w:lvlJc w:val="left"/>
+      <w:pPr>
+        <w:ind w:left="2880" w:hanging="360"/>
+      </w:pPr>
+      <w:rPr>
+        <w:rFonts w:ascii="Symbol" w:hAnsi="Symbol" w:hint="default"/>
+      </w:rPr>
+    </w:lvl>
+    <w:lvl w:ilvl="4" w:tplc="08090003" w:tentative="1">
+      <w:start w:val="1"/>
+      <w:numFmt w:val="bullet"/>
+      <w:lvlText w:val="o"/>
+      <w:lvlJc w:val="left"/>
+      <w:pPr>
+        <w:ind w:left="3600" w:hanging="360"/>
+      </w:pPr>
+      <w:rPr>
+        <w:rFonts w:ascii="Courier New" w:hAnsi="Courier New" w:cs="Courier New" w:hint="default"/>
+      </w:rPr>
+    </w:lvl>
+    <w:lvl w:ilvl="5" w:tplc="08090005" w:tentative="1">
+      <w:start w:val="1"/>
+      <w:numFmt w:val="bullet"/>
+      <w:lvlText w:val=""/>
+      <w:lvlJc w:val="left"/>
+      <w:pPr>
+        <w:ind w:left="4320" w:hanging="360"/>
+      </w:pPr>
+      <w:rPr>
+        <w:rFonts w:ascii="Wingdings" w:hAnsi="Wingdings" w:hint="default"/>
+      </w:rPr>
+    </w:lvl>
+    <w:lvl w:ilvl="6" w:tplc="08090001" w:tentative="1">
+      <w:start w:val="1"/>
+      <w:numFmt w:val="bullet"/>
+      <w:lvlText w:val=""/>
+      <w:lvlJc w:val="left"/>
+      <w:pPr>
+        <w:ind w:left="5040" w:hanging="360"/>
+      </w:pPr>
+      <w:rPr>
+        <w:rFonts w:ascii="Symbol" w:hAnsi="Symbol" w:hint="default"/>
+      </w:rPr>
+    </w:lvl>
+    <w:lvl w:ilvl="7" w:tplc="08090003" w:tentative="1">
+      <w:start w:val="1"/>
+      <w:numFmt w:val="bullet"/>
+      <w:lvlText w:val="o"/>
+      <w:lvlJc w:val="left"/>
+      <w:pPr>
+        <w:ind w:left="5760" w:hanging="360"/>
+      </w:pPr>
+      <w:rPr>
+        <w:rFonts w:ascii="Courier New" w:hAnsi="Courier New" w:cs="Courier New" w:hint="default"/>
+      </w:rPr>
+    </w:lvl>
+    <w:lvl w:ilvl="8" w:tplc="08090005" w:tentative="1">
+      <w:start w:val="1"/>
+      <w:numFmt w:val="bullet"/>
+      <w:lvlText w:val=""/>
+      <w:lvlJc w:val="left"/>
+      <w:pPr>
+        <w:ind w:left="6480" w:hanging="360"/>
+      </w:pPr>
+      <w:rPr>
+        <w:rFonts w:ascii="Wingdings" w:hAnsi="Wingdings" w:hint="default"/>
+      </w:rPr>
+    </w:lvl>
+  </w:abstractNum>
+  <w:num w:numId="1">
+    <w:abstractNumId w:val="0"/>
+  </w:num>
+</w:numbering>
 </file>
 
 <file path=word/styles.xml><?xml version="1.0" encoding="utf-8"?>
@@ -1770,7 +1989,7 @@
     </w:pPr>
     <w:rPr>
       <w:rFonts w:asciiTheme="majorHAnsi" w:eastAsiaTheme="majorEastAsia" w:hAnsiTheme="majorHAnsi" w:cstheme="majorBidi"/>
-      <w:color w:val="2F5496" w:themeColor="accent1" w:themeShade="BF"/>
+      <w:color w:val="1481AB" w:themeColor="accent1" w:themeShade="BF"/>
       <w:sz w:val="32"/>
       <w:szCs w:val="32"/>
     </w:rPr>
@@ -1792,7 +2011,7 @@
     </w:pPr>
     <w:rPr>
       <w:rFonts w:asciiTheme="majorHAnsi" w:eastAsiaTheme="majorEastAsia" w:hAnsiTheme="majorHAnsi" w:cstheme="majorBidi"/>
-      <w:color w:val="2F5496" w:themeColor="accent1" w:themeShade="BF"/>
+      <w:color w:val="1481AB" w:themeColor="accent1" w:themeShade="BF"/>
       <w:sz w:val="26"/>
       <w:szCs w:val="26"/>
     </w:rPr>
@@ -1814,9 +2033,31 @@
     </w:pPr>
     <w:rPr>
       <w:rFonts w:asciiTheme="majorHAnsi" w:eastAsiaTheme="majorEastAsia" w:hAnsiTheme="majorHAnsi" w:cstheme="majorBidi"/>
-      <w:color w:val="1F3763" w:themeColor="accent1" w:themeShade="7F"/>
+      <w:color w:val="0D5571" w:themeColor="accent1" w:themeShade="7F"/>
       <w:sz w:val="24"/>
       <w:szCs w:val="24"/>
+    </w:rPr>
+  </w:style>
+  <w:style w:type="paragraph" w:styleId="Heading4">
+    <w:name w:val="heading 4"/>
+    <w:basedOn w:val="Normal"/>
+    <w:next w:val="Normal"/>
+    <w:link w:val="Heading4Char"/>
+    <w:uiPriority w:val="9"/>
+    <w:unhideWhenUsed/>
+    <w:qFormat/>
+    <w:rsid w:val="00F07111"/>
+    <w:pPr>
+      <w:keepNext/>
+      <w:keepLines/>
+      <w:spacing w:before="40" w:after="0"/>
+      <w:outlineLvl w:val="3"/>
+    </w:pPr>
+    <w:rPr>
+      <w:rFonts w:asciiTheme="majorHAnsi" w:eastAsiaTheme="majorEastAsia" w:hAnsiTheme="majorHAnsi" w:cstheme="majorBidi"/>
+      <w:i/>
+      <w:iCs/>
+      <w:color w:val="1481AB" w:themeColor="accent1" w:themeShade="BF"/>
     </w:rPr>
   </w:style>
   <w:style w:type="character" w:default="1" w:styleId="DefaultParagraphFont">
@@ -1888,7 +2129,7 @@
     <w:rsid w:val="00F5670E"/>
     <w:rPr>
       <w:rFonts w:asciiTheme="majorHAnsi" w:eastAsiaTheme="majorEastAsia" w:hAnsiTheme="majorHAnsi" w:cstheme="majorBidi"/>
-      <w:color w:val="2F5496" w:themeColor="accent1" w:themeShade="BF"/>
+      <w:color w:val="1481AB" w:themeColor="accent1" w:themeShade="BF"/>
       <w:sz w:val="32"/>
       <w:szCs w:val="32"/>
     </w:rPr>
@@ -1901,7 +2142,7 @@
     <w:rsid w:val="00A617BA"/>
     <w:rPr>
       <w:rFonts w:asciiTheme="majorHAnsi" w:eastAsiaTheme="majorEastAsia" w:hAnsiTheme="majorHAnsi" w:cstheme="majorBidi"/>
-      <w:color w:val="2F5496" w:themeColor="accent1" w:themeShade="BF"/>
+      <w:color w:val="1481AB" w:themeColor="accent1" w:themeShade="BF"/>
       <w:sz w:val="26"/>
       <w:szCs w:val="26"/>
     </w:rPr>
@@ -1931,7 +2172,7 @@
     <w:rsid w:val="002767F8"/>
     <w:rPr>
       <w:rFonts w:asciiTheme="majorHAnsi" w:eastAsiaTheme="majorEastAsia" w:hAnsiTheme="majorHAnsi" w:cstheme="majorBidi"/>
-      <w:color w:val="1F3763" w:themeColor="accent1" w:themeShade="7F"/>
+      <w:color w:val="0D5571" w:themeColor="accent1" w:themeShade="7F"/>
       <w:sz w:val="24"/>
       <w:szCs w:val="24"/>
     </w:rPr>
@@ -1957,13 +2198,48 @@
       <w:color w:val="404040" w:themeColor="text1" w:themeTint="BF"/>
     </w:rPr>
   </w:style>
+  <w:style w:type="character" w:customStyle="1" w:styleId="Heading4Char">
+    <w:name w:val="Heading 4 Char"/>
+    <w:basedOn w:val="DefaultParagraphFont"/>
+    <w:link w:val="Heading4"/>
+    <w:uiPriority w:val="9"/>
+    <w:rsid w:val="00F07111"/>
+    <w:rPr>
+      <w:rFonts w:asciiTheme="majorHAnsi" w:eastAsiaTheme="majorEastAsia" w:hAnsiTheme="majorHAnsi" w:cstheme="majorBidi"/>
+      <w:i/>
+      <w:iCs/>
+      <w:color w:val="1481AB" w:themeColor="accent1" w:themeShade="BF"/>
+    </w:rPr>
+  </w:style>
+  <w:style w:type="character" w:styleId="Emphasis">
+    <w:name w:val="Emphasis"/>
+    <w:basedOn w:val="DefaultParagraphFont"/>
+    <w:uiPriority w:val="20"/>
+    <w:qFormat/>
+    <w:rsid w:val="00B92204"/>
+    <w:rPr>
+      <w:i/>
+      <w:iCs/>
+    </w:rPr>
+  </w:style>
+  <w:style w:type="paragraph" w:styleId="ListParagraph">
+    <w:name w:val="List Paragraph"/>
+    <w:basedOn w:val="Normal"/>
+    <w:uiPriority w:val="34"/>
+    <w:qFormat/>
+    <w:rsid w:val="00B92204"/>
+    <w:pPr>
+      <w:ind w:left="720"/>
+      <w:contextualSpacing/>
+    </w:pPr>
+  </w:style>
 </w:styles>
 </file>
 
 <file path=word/theme/theme1.xml><?xml version="1.0" encoding="utf-8"?>
-<a:theme xmlns:a="http://schemas.openxmlformats.org/drawingml/2006/main" name="Office Theme">
+<a:theme xmlns:a="http://schemas.openxmlformats.org/drawingml/2006/main" name="Integral">
   <a:themeElements>
-    <a:clrScheme name="Office">
+    <a:clrScheme name="Integral">
       <a:dk1>
         <a:sysClr val="windowText" lastClr="000000"/>
       </a:dk1>
@@ -1971,100 +2247,50 @@
         <a:sysClr val="window" lastClr="FFFFFF"/>
       </a:lt1>
       <a:dk2>
-        <a:srgbClr val="44546A"/>
+        <a:srgbClr val="335B74"/>
       </a:dk2>
       <a:lt2>
-        <a:srgbClr val="E7E6E6"/>
+        <a:srgbClr val="DFE3E5"/>
       </a:lt2>
       <a:accent1>
-        <a:srgbClr val="4472C4"/>
+        <a:srgbClr val="1CADE4"/>
       </a:accent1>
       <a:accent2>
-        <a:srgbClr val="ED7D31"/>
+        <a:srgbClr val="2683C6"/>
       </a:accent2>
       <a:accent3>
-        <a:srgbClr val="A5A5A5"/>
+        <a:srgbClr val="27CED7"/>
       </a:accent3>
       <a:accent4>
-        <a:srgbClr val="FFC000"/>
+        <a:srgbClr val="42BA97"/>
       </a:accent4>
       <a:accent5>
-        <a:srgbClr val="5B9BD5"/>
+        <a:srgbClr val="3E8853"/>
       </a:accent5>
       <a:accent6>
-        <a:srgbClr val="70AD47"/>
+        <a:srgbClr val="62A39F"/>
       </a:accent6>
       <a:hlink>
-        <a:srgbClr val="0563C1"/>
+        <a:srgbClr val="6B9F25"/>
       </a:hlink>
       <a:folHlink>
-        <a:srgbClr val="954F72"/>
+        <a:srgbClr val="B26B02"/>
       </a:folHlink>
     </a:clrScheme>
-    <a:fontScheme name="Office">
+    <a:fontScheme name="Integral">
       <a:majorFont>
-        <a:latin typeface="Calibri Light" panose="020F0302020204030204"/>
+        <a:latin typeface="Tw Cen MT Condensed" panose="020B0606020104020203"/>
         <a:ea typeface=""/>
         <a:cs typeface=""/>
-        <a:font script="Jpan" typeface="游ゴシック Light"/>
-        <a:font script="Hang" typeface="맑은 고딕"/>
-        <a:font script="Hans" typeface="等线 Light"/>
-        <a:font script="Hant" typeface="新細明體"/>
-        <a:font script="Arab" typeface="Times New Roman"/>
-        <a:font script="Hebr" typeface="Times New Roman"/>
-        <a:font script="Thai" typeface="Angsana New"/>
-        <a:font script="Ethi" typeface="Nyala"/>
-        <a:font script="Beng" typeface="Vrinda"/>
-        <a:font script="Gujr" typeface="Shruti"/>
-        <a:font script="Khmr" typeface="MoolBoran"/>
-        <a:font script="Knda" typeface="Tunga"/>
-        <a:font script="Guru" typeface="Raavi"/>
-        <a:font script="Cans" typeface="Euphemia"/>
-        <a:font script="Cher" typeface="Plantagenet Cherokee"/>
-        <a:font script="Yiii" typeface="Microsoft Yi Baiti"/>
-        <a:font script="Tibt" typeface="Microsoft Himalaya"/>
-        <a:font script="Thaa" typeface="MV Boli"/>
-        <a:font script="Deva" typeface="Mangal"/>
-        <a:font script="Telu" typeface="Gautami"/>
-        <a:font script="Taml" typeface="Latha"/>
-        <a:font script="Syrc" typeface="Estrangelo Edessa"/>
-        <a:font script="Orya" typeface="Kalinga"/>
-        <a:font script="Mlym" typeface="Kartika"/>
-        <a:font script="Laoo" typeface="DokChampa"/>
-        <a:font script="Sinh" typeface="Iskoola Pota"/>
-        <a:font script="Mong" typeface="Mongolian Baiti"/>
-        <a:font script="Viet" typeface="Times New Roman"/>
-        <a:font script="Uigh" typeface="Microsoft Uighur"/>
-        <a:font script="Geor" typeface="Sylfaen"/>
-        <a:font script="Armn" typeface="Arial"/>
-        <a:font script="Bugi" typeface="Leelawadee UI"/>
-        <a:font script="Bopo" typeface="Microsoft JhengHei"/>
-        <a:font script="Java" typeface="Javanese Text"/>
-        <a:font script="Lisu" typeface="Segoe UI"/>
-        <a:font script="Mymr" typeface="Myanmar Text"/>
-        <a:font script="Nkoo" typeface="Ebrima"/>
-        <a:font script="Olck" typeface="Nirmala UI"/>
-        <a:font script="Osma" typeface="Ebrima"/>
-        <a:font script="Phag" typeface="Phagspa"/>
-        <a:font script="Syrn" typeface="Estrangelo Edessa"/>
-        <a:font script="Syrj" typeface="Estrangelo Edessa"/>
-        <a:font script="Syre" typeface="Estrangelo Edessa"/>
-        <a:font script="Sora" typeface="Nirmala UI"/>
-        <a:font script="Tale" typeface="Microsoft Tai Le"/>
-        <a:font script="Talu" typeface="Microsoft New Tai Lue"/>
-        <a:font script="Tfng" typeface="Ebrima"/>
-      </a:majorFont>
-      <a:minorFont>
-        <a:latin typeface="Calibri" panose="020F0502020204030204"/>
-        <a:ea typeface=""/>
-        <a:cs typeface=""/>
-        <a:font script="Jpan" typeface="游明朝"/>
-        <a:font script="Hang" typeface="맑은 고딕"/>
-        <a:font script="Hans" typeface="等线"/>
-        <a:font script="Hant" typeface="新細明體"/>
+        <a:font script="Grek" typeface="Calibri"/>
+        <a:font script="Cyrl" typeface="Calibri"/>
+        <a:font script="Jpan" typeface="メイリオ"/>
+        <a:font script="Hang" typeface="HY얕은샘물M"/>
+        <a:font script="Hans" typeface="华文仿宋"/>
+        <a:font script="Hant" typeface="微軟正黑體"/>
         <a:font script="Arab" typeface="Arial"/>
-        <a:font script="Hebr" typeface="Arial"/>
-        <a:font script="Thai" typeface="Cordia New"/>
+        <a:font script="Hebr" typeface="Levenim MT"/>
+        <a:font script="Thai" typeface="FreesiaUPC"/>
         <a:font script="Ethi" typeface="Nyala"/>
         <a:font script="Beng" typeface="Vrinda"/>
         <a:font script="Gujr" typeface="Shruti"/>
@@ -2085,29 +2311,49 @@
         <a:font script="Laoo" typeface="DokChampa"/>
         <a:font script="Sinh" typeface="Iskoola Pota"/>
         <a:font script="Mong" typeface="Mongolian Baiti"/>
-        <a:font script="Viet" typeface="Arial"/>
+        <a:font script="Viet" typeface="Tahoma"/>
         <a:font script="Uigh" typeface="Microsoft Uighur"/>
         <a:font script="Geor" typeface="Sylfaen"/>
-        <a:font script="Armn" typeface="Arial"/>
-        <a:font script="Bugi" typeface="Leelawadee UI"/>
-        <a:font script="Bopo" typeface="Microsoft JhengHei"/>
-        <a:font script="Java" typeface="Javanese Text"/>
-        <a:font script="Lisu" typeface="Segoe UI"/>
-        <a:font script="Mymr" typeface="Myanmar Text"/>
-        <a:font script="Nkoo" typeface="Ebrima"/>
-        <a:font script="Olck" typeface="Nirmala UI"/>
-        <a:font script="Osma" typeface="Ebrima"/>
-        <a:font script="Phag" typeface="Phagspa"/>
-        <a:font script="Syrn" typeface="Estrangelo Edessa"/>
-        <a:font script="Syrj" typeface="Estrangelo Edessa"/>
-        <a:font script="Syre" typeface="Estrangelo Edessa"/>
-        <a:font script="Sora" typeface="Nirmala UI"/>
-        <a:font script="Tale" typeface="Microsoft Tai Le"/>
-        <a:font script="Talu" typeface="Microsoft New Tai Lue"/>
-        <a:font script="Tfng" typeface="Ebrima"/>
+      </a:majorFont>
+      <a:minorFont>
+        <a:latin typeface="Tw Cen MT" panose="020B0602020104020603"/>
+        <a:ea typeface=""/>
+        <a:cs typeface=""/>
+        <a:font script="Grek" typeface="Calibri"/>
+        <a:font script="Cyrl" typeface="Calibri"/>
+        <a:font script="Jpan" typeface="メイリオ"/>
+        <a:font script="Hang" typeface="HY얕은샘물M"/>
+        <a:font script="Hans" typeface="华文仿宋"/>
+        <a:font script="Hant" typeface="微軟正黑體"/>
+        <a:font script="Arab" typeface="Arial"/>
+        <a:font script="Hebr" typeface="Levenim MT"/>
+        <a:font script="Thai" typeface="FreesiaUPC"/>
+        <a:font script="Ethi" typeface="Nyala"/>
+        <a:font script="Beng" typeface="Vrinda"/>
+        <a:font script="Gujr" typeface="Shruti"/>
+        <a:font script="Khmr" typeface="DaunPenh"/>
+        <a:font script="Knda" typeface="Tunga"/>
+        <a:font script="Guru" typeface="Raavi"/>
+        <a:font script="Cans" typeface="Euphemia"/>
+        <a:font script="Cher" typeface="Plantagenet Cherokee"/>
+        <a:font script="Yiii" typeface="Microsoft Yi Baiti"/>
+        <a:font script="Tibt" typeface="Microsoft Himalaya"/>
+        <a:font script="Thaa" typeface="MV Boli"/>
+        <a:font script="Deva" typeface="Mangal"/>
+        <a:font script="Telu" typeface="Gautami"/>
+        <a:font script="Taml" typeface="Latha"/>
+        <a:font script="Syrc" typeface="Estrangelo Edessa"/>
+        <a:font script="Orya" typeface="Kalinga"/>
+        <a:font script="Mlym" typeface="Kartika"/>
+        <a:font script="Laoo" typeface="DokChampa"/>
+        <a:font script="Sinh" typeface="Iskoola Pota"/>
+        <a:font script="Mong" typeface="Mongolian Baiti"/>
+        <a:font script="Viet" typeface="Tahoma"/>
+        <a:font script="Uigh" typeface="Microsoft Uighur"/>
+        <a:font script="Geor" typeface="Sylfaen"/>
       </a:minorFont>
     </a:fontScheme>
-    <a:fmtScheme name="Office">
+    <a:fmtScheme name="Integral">
       <a:fillStyleLst>
         <a:solidFill>
           <a:schemeClr val="phClr"/>
@@ -2116,76 +2362,65 @@
           <a:gsLst>
             <a:gs pos="0">
               <a:schemeClr val="phClr">
-                <a:lumMod val="110000"/>
-                <a:satMod val="105000"/>
-                <a:tint val="67000"/>
-              </a:schemeClr>
-            </a:gs>
-            <a:gs pos="50000">
-              <a:schemeClr val="phClr">
-                <a:lumMod val="105000"/>
-                <a:satMod val="103000"/>
-                <a:tint val="73000"/>
+                <a:tint val="83000"/>
+                <a:satMod val="100000"/>
+                <a:lumMod val="100000"/>
               </a:schemeClr>
             </a:gs>
             <a:gs pos="100000">
               <a:schemeClr val="phClr">
-                <a:lumMod val="105000"/>
-                <a:satMod val="109000"/>
-                <a:tint val="81000"/>
+                <a:tint val="61000"/>
+                <a:satMod val="150000"/>
+                <a:lumMod val="100000"/>
               </a:schemeClr>
             </a:gs>
           </a:gsLst>
-          <a:lin ang="5400000" scaled="0"/>
+          <a:path path="circle">
+            <a:fillToRect l="100000" t="100000" r="100000" b="100000"/>
+          </a:path>
         </a:gradFill>
         <a:gradFill rotWithShape="1">
           <a:gsLst>
             <a:gs pos="0">
               <a:schemeClr val="phClr">
-                <a:satMod val="103000"/>
-                <a:lumMod val="102000"/>
-                <a:tint val="94000"/>
-              </a:schemeClr>
-            </a:gs>
-            <a:gs pos="50000">
-              <a:schemeClr val="phClr">
-                <a:satMod val="110000"/>
+                <a:tint val="100000"/>
+                <a:shade val="85000"/>
+                <a:satMod val="100000"/>
                 <a:lumMod val="100000"/>
-                <a:shade val="100000"/>
               </a:schemeClr>
             </a:gs>
             <a:gs pos="100000">
               <a:schemeClr val="phClr">
-                <a:lumMod val="99000"/>
-                <a:satMod val="120000"/>
-                <a:shade val="78000"/>
+                <a:tint val="90000"/>
+                <a:shade val="100000"/>
+                <a:satMod val="150000"/>
+                <a:lumMod val="100000"/>
               </a:schemeClr>
             </a:gs>
           </a:gsLst>
-          <a:lin ang="5400000" scaled="0"/>
+          <a:path path="circle">
+            <a:fillToRect l="100000" t="100000" r="100000" b="100000"/>
+          </a:path>
         </a:gradFill>
       </a:fillStyleLst>
       <a:lnStyleLst>
-        <a:ln w="6350" cap="flat" cmpd="sng" algn="ctr">
+        <a:ln w="9525" cap="flat" cmpd="sng" algn="ctr">
           <a:solidFill>
             <a:schemeClr val="phClr"/>
           </a:solidFill>
           <a:prstDash val="solid"/>
-          <a:miter lim="800000"/>
         </a:ln>
-        <a:ln w="12700" cap="flat" cmpd="sng" algn="ctr">
+        <a:ln w="15875" cap="flat" cmpd="sng" algn="ctr">
           <a:solidFill>
             <a:schemeClr val="phClr"/>
           </a:solidFill>
           <a:prstDash val="solid"/>
-          <a:miter lim="800000"/>
         </a:ln>
         <a:ln w="19050" cap="flat" cmpd="sng" algn="ctr">
           <a:solidFill>
             <a:schemeClr val="phClr"/>
           </a:solidFill>
           <a:prstDash val="solid"/>
-          <a:miter lim="800000"/>
         </a:ln>
       </a:lnStyleLst>
       <a:effectStyleLst>
@@ -2193,16 +2428,39 @@
           <a:effectLst/>
         </a:effectStyle>
         <a:effectStyle>
-          <a:effectLst/>
+          <a:effectLst>
+            <a:outerShdw blurRad="50800" dist="12700" dir="5400000" algn="ctr" rotWithShape="0">
+              <a:srgbClr val="000000">
+                <a:alpha val="50000"/>
+              </a:srgbClr>
+            </a:outerShdw>
+          </a:effectLst>
         </a:effectStyle>
         <a:effectStyle>
           <a:effectLst>
-            <a:outerShdw blurRad="57150" dist="19050" dir="5400000" algn="ctr" rotWithShape="0">
+            <a:outerShdw blurRad="76200" dist="25400" dir="5400000" algn="ctr" rotWithShape="0">
               <a:srgbClr val="000000">
-                <a:alpha val="63000"/>
+                <a:alpha val="60000"/>
               </a:srgbClr>
             </a:outerShdw>
           </a:effectLst>
+          <a:scene3d>
+            <a:camera prst="orthographicFront">
+              <a:rot lat="0" lon="0" rev="0"/>
+            </a:camera>
+            <a:lightRig rig="flat" dir="t">
+              <a:rot lat="0" lon="0" rev="3600000"/>
+            </a:lightRig>
+          </a:scene3d>
+          <a:sp3d contourW="12700" prstMaterial="flat">
+            <a:bevelT w="38100" h="44450" prst="angle"/>
+            <a:contourClr>
+              <a:schemeClr val="phClr">
+                <a:shade val="35000"/>
+                <a:satMod val="160000"/>
+              </a:schemeClr>
+            </a:contourClr>
+          </a:sp3d>
         </a:effectStyle>
       </a:effectStyleLst>
       <a:bgFillStyleLst>
@@ -2212,36 +2470,27 @@
         <a:solidFill>
           <a:schemeClr val="phClr">
             <a:tint val="95000"/>
-            <a:satMod val="170000"/>
+            <a:shade val="85000"/>
+            <a:satMod val="125000"/>
           </a:schemeClr>
         </a:solidFill>
-        <a:gradFill rotWithShape="1">
-          <a:gsLst>
-            <a:gs pos="0">
+        <a:blipFill rotWithShape="1">
+          <a:blip xmlns:r="http://schemas.openxmlformats.org/officeDocument/2006/relationships" r:embed="rId1">
+            <a:duotone>
               <a:schemeClr val="phClr">
-                <a:tint val="93000"/>
-                <a:satMod val="150000"/>
-                <a:shade val="98000"/>
-                <a:lumMod val="102000"/>
+                <a:tint val="95000"/>
+                <a:shade val="74000"/>
+                <a:satMod val="230000"/>
               </a:schemeClr>
-            </a:gs>
-            <a:gs pos="50000">
               <a:schemeClr val="phClr">
-                <a:tint val="98000"/>
-                <a:satMod val="130000"/>
-                <a:shade val="90000"/>
-                <a:lumMod val="103000"/>
+                <a:tint val="92000"/>
+                <a:shade val="69000"/>
+                <a:satMod val="250000"/>
               </a:schemeClr>
-            </a:gs>
-            <a:gs pos="100000">
-              <a:schemeClr val="phClr">
-                <a:shade val="63000"/>
-                <a:satMod val="120000"/>
-              </a:schemeClr>
-            </a:gs>
-          </a:gsLst>
-          <a:lin ang="5400000" scaled="0"/>
-        </a:gradFill>
+            </a:duotone>
+          </a:blip>
+          <a:tile tx="0" ty="0" sx="40000" sy="40000" flip="none" algn="tl"/>
+        </a:blipFill>
       </a:bgFillStyleLst>
     </a:fmtScheme>
   </a:themeElements>
@@ -2249,7 +2498,7 @@
   <a:extraClrSchemeLst/>
   <a:extLst>
     <a:ext uri="{05A4C25C-085E-4340-85A3-A5531E510DB2}">
-      <thm15:themeFamily xmlns:thm15="http://schemas.microsoft.com/office/thememl/2012/main" name="Office Theme" id="{62F939B6-93AF-4DB8-9C6B-D6C7DFDC589F}" vid="{4A3C46E8-61CC-4603-A589-7422A47A8E4A}"/>
+      <thm15:themeFamily xmlns:thm15="http://schemas.microsoft.com/office/thememl/2012/main" name="Integral" id="{3577F8C9-A904-41D8-97D2-FD898F53F20E}" vid="{682D6EBE-8D36-4FF2-9DB3-F3D8D7B6715D}"/>
     </a:ext>
   </a:extLst>
 </a:theme>

</xml_diff>

<commit_message>
User guide screenshots changed
</commit_message>
<xml_diff>
--- a/schedule/static/schedule/UserGuide.docx
+++ b/schedule/static/schedule/UserGuide.docx
@@ -127,9 +127,9 @@
           <w:noProof/>
         </w:rPr>
         <w:drawing>
-          <wp:inline distT="0" distB="0" distL="0" distR="0" wp14:anchorId="1A07D07F" wp14:editId="52478E5C">
-            <wp:extent cx="4171119" cy="2894274"/>
-            <wp:effectExtent l="76200" t="76200" r="77470" b="78105"/>
+          <wp:inline distT="0" distB="0" distL="0" distR="0" wp14:anchorId="15DD7DAE" wp14:editId="129FC3D2">
+            <wp:extent cx="3810468" cy="2908300"/>
+            <wp:effectExtent l="76200" t="76200" r="76200" b="82550"/>
             <wp:docPr id="1" name="Picture 1"/>
             <wp:cNvGraphicFramePr>
               <a:graphicFrameLocks xmlns:a="http://schemas.openxmlformats.org/drawingml/2006/main" noChangeAspect="1"/>
@@ -150,7 +150,7 @@
                   <pic:spPr>
                     <a:xfrm>
                       <a:off x="0" y="0"/>
-                      <a:ext cx="4184777" cy="2903751"/>
+                      <a:ext cx="3815746" cy="2912328"/>
                     </a:xfrm>
                     <a:prstGeom prst="rect">
                       <a:avLst/>
@@ -393,10 +393,10 @@
           <w:noProof/>
         </w:rPr>
         <w:drawing>
-          <wp:inline distT="0" distB="0" distL="0" distR="0" wp14:anchorId="6A8C9E57" wp14:editId="0F5F57A2">
-            <wp:extent cx="4173020" cy="3237258"/>
-            <wp:effectExtent l="76200" t="76200" r="94615" b="96520"/>
-            <wp:docPr id="3" name="Picture 3"/>
+          <wp:inline distT="0" distB="0" distL="0" distR="0" wp14:anchorId="3119F60E" wp14:editId="206FEA34">
+            <wp:extent cx="3175000" cy="3033592"/>
+            <wp:effectExtent l="76200" t="57150" r="101600" b="128905"/>
+            <wp:docPr id="4" name="Picture 4"/>
             <wp:cNvGraphicFramePr>
               <a:graphicFrameLocks xmlns:a="http://schemas.openxmlformats.org/drawingml/2006/main" noChangeAspect="1"/>
             </wp:cNvGraphicFramePr>
@@ -416,7 +416,7 @@
                   <pic:spPr>
                     <a:xfrm>
                       <a:off x="0" y="0"/>
-                      <a:ext cx="4212143" cy="3267608"/>
+                      <a:ext cx="3186300" cy="3044389"/>
                     </a:xfrm>
                     <a:prstGeom prst="rect">
                       <a:avLst/>
@@ -426,26 +426,27 @@
                         <a:shade val="85000"/>
                       </a:srgbClr>
                     </a:solidFill>
-                    <a:ln w="190500" cap="rnd">
+                    <a:ln w="88900" cap="sq">
                       <a:noFill/>
+                      <a:miter lim="800000"/>
                     </a:ln>
                     <a:effectLst>
-                      <a:outerShdw blurRad="50000" algn="tl" rotWithShape="0">
+                      <a:outerShdw blurRad="55000" dist="18000" dir="5400000" algn="tl" rotWithShape="0">
                         <a:srgbClr val="000000">
-                          <a:alpha val="41000"/>
+                          <a:alpha val="40000"/>
                         </a:srgbClr>
                       </a:outerShdw>
                     </a:effectLst>
                     <a:scene3d>
                       <a:camera prst="orthographicFront"/>
                       <a:lightRig rig="twoPt" dir="t">
-                        <a:rot lat="0" lon="0" rev="7800000"/>
+                        <a:rot lat="0" lon="0" rev="7200000"/>
                       </a:lightRig>
                     </a:scene3d>
-                    <a:sp3d contourW="6350">
-                      <a:bevelT w="50800" h="16510"/>
+                    <a:sp3d>
+                      <a:bevelT w="25400" h="19050"/>
                       <a:contourClr>
-                        <a:srgbClr val="C0C0C0"/>
+                        <a:srgbClr val="FFFFFF"/>
                       </a:contourClr>
                     </a:sp3d>
                   </pic:spPr>
@@ -485,15 +486,12 @@
       <w:r>
         <w:t>Activities</w:t>
       </w:r>
-      <w:bookmarkStart w:id="0" w:name="_GoBack"/>
-      <w:bookmarkEnd w:id="0"/>
     </w:p>
     <w:p>
       <w:r>
         <w:t>Selecting “Edit project activities” will take you to the activities list, select “Add a new activity” to create a new one.</w:t>
       </w:r>
     </w:p>
-    <w:p/>
     <w:p>
       <w:r>
         <w:rPr>
@@ -501,10 +499,10 @@
         </w:rPr>
         <w:lastRenderedPageBreak/>
         <w:drawing>
-          <wp:inline distT="0" distB="0" distL="0" distR="0" wp14:anchorId="17D07D33" wp14:editId="6F3FCB75">
-            <wp:extent cx="3727085" cy="3355450"/>
-            <wp:effectExtent l="95250" t="95250" r="102235" b="92710"/>
-            <wp:docPr id="6" name="Picture 6"/>
+          <wp:inline distT="0" distB="0" distL="0" distR="0" wp14:anchorId="1952B646" wp14:editId="0FB42005">
+            <wp:extent cx="3803650" cy="3233060"/>
+            <wp:effectExtent l="95250" t="57150" r="101600" b="120015"/>
+            <wp:docPr id="5" name="Picture 5"/>
             <wp:cNvGraphicFramePr>
               <a:graphicFrameLocks xmlns:a="http://schemas.openxmlformats.org/drawingml/2006/main" noChangeAspect="1"/>
             </wp:cNvGraphicFramePr>
@@ -524,7 +522,7 @@
                   <pic:spPr>
                     <a:xfrm>
                       <a:off x="0" y="0"/>
-                      <a:ext cx="3735668" cy="3363177"/>
+                      <a:ext cx="3832834" cy="3257866"/>
                     </a:xfrm>
                     <a:prstGeom prst="rect">
                       <a:avLst/>
@@ -534,26 +532,27 @@
                         <a:shade val="85000"/>
                       </a:srgbClr>
                     </a:solidFill>
-                    <a:ln w="190500" cap="rnd">
+                    <a:ln w="88900" cap="sq">
                       <a:noFill/>
+                      <a:miter lim="800000"/>
                     </a:ln>
                     <a:effectLst>
-                      <a:outerShdw blurRad="50000" algn="tl" rotWithShape="0">
+                      <a:outerShdw blurRad="55000" dist="18000" dir="5400000" algn="tl" rotWithShape="0">
                         <a:srgbClr val="000000">
-                          <a:alpha val="41000"/>
+                          <a:alpha val="40000"/>
                         </a:srgbClr>
                       </a:outerShdw>
                     </a:effectLst>
                     <a:scene3d>
                       <a:camera prst="orthographicFront"/>
                       <a:lightRig rig="twoPt" dir="t">
-                        <a:rot lat="0" lon="0" rev="7800000"/>
+                        <a:rot lat="0" lon="0" rev="7200000"/>
                       </a:lightRig>
                     </a:scene3d>
-                    <a:sp3d contourW="6350">
-                      <a:bevelT w="50800" h="16510"/>
+                    <a:sp3d>
+                      <a:bevelT w="25400" h="19050"/>
                       <a:contourClr>
-                        <a:srgbClr val="C0C0C0"/>
+                        <a:srgbClr val="FFFFFF"/>
                       </a:contourClr>
                     </a:sp3d>
                   </pic:spPr>
@@ -742,10 +741,10 @@
         </w:rPr>
         <w:lastRenderedPageBreak/>
         <w:drawing>
-          <wp:inline distT="0" distB="0" distL="0" distR="0" wp14:anchorId="68A41A3B" wp14:editId="39933BBC">
-            <wp:extent cx="2680363" cy="2401294"/>
-            <wp:effectExtent l="95250" t="76200" r="100965" b="94615"/>
-            <wp:docPr id="7" name="Picture 7"/>
+          <wp:inline distT="0" distB="0" distL="0" distR="0" wp14:anchorId="192BDE01" wp14:editId="5DAABF3E">
+            <wp:extent cx="2784732" cy="2413000"/>
+            <wp:effectExtent l="95250" t="57150" r="111125" b="101600"/>
+            <wp:docPr id="9" name="Picture 9"/>
             <wp:cNvGraphicFramePr>
               <a:graphicFrameLocks xmlns:a="http://schemas.openxmlformats.org/drawingml/2006/main" noChangeAspect="1"/>
             </wp:cNvGraphicFramePr>
@@ -765,7 +764,7 @@
                   <pic:spPr>
                     <a:xfrm>
                       <a:off x="0" y="0"/>
-                      <a:ext cx="2686970" cy="2407213"/>
+                      <a:ext cx="2798303" cy="2424760"/>
                     </a:xfrm>
                     <a:prstGeom prst="rect">
                       <a:avLst/>
@@ -775,26 +774,27 @@
                         <a:shade val="85000"/>
                       </a:srgbClr>
                     </a:solidFill>
-                    <a:ln w="190500" cap="rnd">
+                    <a:ln w="88900" cap="sq">
                       <a:noFill/>
+                      <a:miter lim="800000"/>
                     </a:ln>
                     <a:effectLst>
-                      <a:outerShdw blurRad="50000" algn="tl" rotWithShape="0">
+                      <a:outerShdw blurRad="55000" dist="18000" dir="5400000" algn="tl" rotWithShape="0">
                         <a:srgbClr val="000000">
-                          <a:alpha val="41000"/>
+                          <a:alpha val="40000"/>
                         </a:srgbClr>
                       </a:outerShdw>
                     </a:effectLst>
                     <a:scene3d>
                       <a:camera prst="orthographicFront"/>
                       <a:lightRig rig="twoPt" dir="t">
-                        <a:rot lat="0" lon="0" rev="7800000"/>
+                        <a:rot lat="0" lon="0" rev="7200000"/>
                       </a:lightRig>
                     </a:scene3d>
-                    <a:sp3d contourW="6350">
-                      <a:bevelT w="50800" h="16510"/>
+                    <a:sp3d>
+                      <a:bevelT w="25400" h="19050"/>
                       <a:contourClr>
-                        <a:srgbClr val="C0C0C0"/>
+                        <a:srgbClr val="FFFFFF"/>
                       </a:contourClr>
                     </a:sp3d>
                   </pic:spPr>
@@ -1443,7 +1443,10 @@
         </w:drawing>
       </w:r>
     </w:p>
-    <w:p/>
+    <w:p>
+      <w:bookmarkStart w:id="0" w:name="_GoBack"/>
+      <w:bookmarkEnd w:id="0"/>
+    </w:p>
     <w:sectPr>
       <w:pgSz w:w="11906" w:h="16838"/>
       <w:pgMar w:top="1440" w:right="1440" w:bottom="1440" w:left="1440" w:header="708" w:footer="708" w:gutter="0"/>

</xml_diff>